<commit_message>
Update TỔNG HỢP THIẾT KẾ XỬ LÝ.docx
</commit_message>
<xml_diff>
--- a/XỬ LÝ/TỔNG HỢP THIẾT KẾ XỬ LÝ.docx
+++ b/XỬ LÝ/TỔNG HỢP THIẾT KẾ XỬ LÝ.docx
@@ -6124,6 +6124,1898 @@
           <w:szCs w:val="40"/>
         </w:rPr>
       </w:pPr>
+      <w:proofErr w:type="spellStart"/>
+      <w:r>
+        <w:rPr>
+          <w:b/>
+          <w:bCs/>
+          <w:sz w:val="40"/>
+          <w:szCs w:val="40"/>
+        </w:rPr>
+        <w:t>Danh</w:t>
+      </w:r>
+      <w:proofErr w:type="spellEnd"/>
+      <w:r>
+        <w:rPr>
+          <w:b/>
+          <w:bCs/>
+          <w:sz w:val="40"/>
+          <w:szCs w:val="40"/>
+        </w:rPr>
+        <w:t xml:space="preserve"> </w:t>
+      </w:r>
+      <w:proofErr w:type="spellStart"/>
+      <w:r>
+        <w:rPr>
+          <w:b/>
+          <w:bCs/>
+          <w:sz w:val="40"/>
+          <w:szCs w:val="40"/>
+        </w:rPr>
+        <w:t>sách</w:t>
+      </w:r>
+      <w:proofErr w:type="spellEnd"/>
+      <w:r>
+        <w:rPr>
+          <w:b/>
+          <w:bCs/>
+          <w:sz w:val="40"/>
+          <w:szCs w:val="40"/>
+        </w:rPr>
+        <w:t xml:space="preserve"> </w:t>
+      </w:r>
+      <w:proofErr w:type="spellStart"/>
+      <w:r>
+        <w:rPr>
+          <w:b/>
+          <w:bCs/>
+          <w:sz w:val="40"/>
+          <w:szCs w:val="40"/>
+        </w:rPr>
+        <w:t>các</w:t>
+      </w:r>
+      <w:proofErr w:type="spellEnd"/>
+      <w:r>
+        <w:rPr>
+          <w:b/>
+          <w:bCs/>
+          <w:sz w:val="40"/>
+          <w:szCs w:val="40"/>
+        </w:rPr>
+        <w:t xml:space="preserve"> </w:t>
+      </w:r>
+      <w:proofErr w:type="spellStart"/>
+      <w:r>
+        <w:rPr>
+          <w:b/>
+          <w:bCs/>
+          <w:sz w:val="40"/>
+          <w:szCs w:val="40"/>
+        </w:rPr>
+        <w:t>biến</w:t>
+      </w:r>
+      <w:proofErr w:type="spellEnd"/>
+    </w:p>
+    <w:tbl>
+      <w:tblPr>
+        <w:tblStyle w:val="TableGrid"/>
+        <w:tblW w:w="0" w:type="auto"/>
+        <w:tblLook w:val="04A0" w:firstRow="1" w:lastRow="0" w:firstColumn="1" w:lastColumn="0" w:noHBand="0" w:noVBand="1"/>
+      </w:tblPr>
+      <w:tblGrid>
+        <w:gridCol w:w="1255"/>
+        <w:gridCol w:w="2445"/>
+        <w:gridCol w:w="1780"/>
+        <w:gridCol w:w="1768"/>
+        <w:gridCol w:w="1762"/>
+      </w:tblGrid>
+      <w:tr>
+        <w:tc>
+          <w:tcPr>
+            <w:tcW w:w="1255" w:type="dxa"/>
+          </w:tcPr>
+          <w:p>
+            <w:pPr>
+              <w:rPr>
+                <w:lang w:val="vi-VN"/>
+              </w:rPr>
+            </w:pPr>
+            <w:r>
+              <w:rPr>
+                <w:lang w:val="vi-VN"/>
+              </w:rPr>
+              <w:t>STT</w:t>
+            </w:r>
+          </w:p>
+        </w:tc>
+        <w:tc>
+          <w:tcPr>
+            <w:tcW w:w="2445" w:type="dxa"/>
+          </w:tcPr>
+          <w:p>
+            <w:pPr>
+              <w:rPr>
+                <w:lang w:val="vi-VN"/>
+              </w:rPr>
+            </w:pPr>
+            <w:r>
+              <w:rPr>
+                <w:lang w:val="vi-VN"/>
+              </w:rPr>
+              <w:t>Biến</w:t>
+            </w:r>
+          </w:p>
+        </w:tc>
+        <w:tc>
+          <w:tcPr>
+            <w:tcW w:w="1780" w:type="dxa"/>
+          </w:tcPr>
+          <w:p>
+            <w:pPr>
+              <w:rPr>
+                <w:lang w:val="vi-VN"/>
+              </w:rPr>
+            </w:pPr>
+            <w:r>
+              <w:rPr>
+                <w:lang w:val="vi-VN"/>
+              </w:rPr>
+              <w:t>Kiểu</w:t>
+            </w:r>
+          </w:p>
+        </w:tc>
+        <w:tc>
+          <w:tcPr>
+            <w:tcW w:w="1768" w:type="dxa"/>
+          </w:tcPr>
+          <w:p>
+            <w:pPr>
+              <w:rPr>
+                <w:lang w:val="vi-VN"/>
+              </w:rPr>
+            </w:pPr>
+            <w:r>
+              <w:rPr>
+                <w:lang w:val="vi-VN"/>
+              </w:rPr>
+              <w:t>Ý nghĩa</w:t>
+            </w:r>
+          </w:p>
+        </w:tc>
+        <w:tc>
+          <w:tcPr>
+            <w:tcW w:w="1762" w:type="dxa"/>
+          </w:tcPr>
+          <w:p>
+            <w:pPr>
+              <w:rPr>
+                <w:lang w:val="vi-VN"/>
+              </w:rPr>
+            </w:pPr>
+            <w:r>
+              <w:rPr>
+                <w:lang w:val="vi-VN"/>
+              </w:rPr>
+              <w:t>Ghi chú</w:t>
+            </w:r>
+          </w:p>
+        </w:tc>
+      </w:tr>
+      <w:tr>
+        <w:tc>
+          <w:tcPr>
+            <w:tcW w:w="1255" w:type="dxa"/>
+          </w:tcPr>
+          <w:p>
+            <w:pPr>
+              <w:pStyle w:val="ListParagraph"/>
+              <w:numPr>
+                <w:ilvl w:val="0"/>
+                <w:numId w:val="6"/>
+              </w:numPr>
+              <w:rPr>
+                <w:lang w:val="vi-VN"/>
+              </w:rPr>
+            </w:pPr>
+          </w:p>
+        </w:tc>
+        <w:tc>
+          <w:tcPr>
+            <w:tcW w:w="2445" w:type="dxa"/>
+          </w:tcPr>
+          <w:p>
+            <w:r>
+              <w:t>KH</w:t>
+            </w:r>
+          </w:p>
+        </w:tc>
+        <w:tc>
+          <w:tcPr>
+            <w:tcW w:w="1780" w:type="dxa"/>
+          </w:tcPr>
+          <w:p>
+            <w:proofErr w:type="spellStart"/>
+            <w:r>
+              <w:t>KhachHang</w:t>
+            </w:r>
+            <w:proofErr w:type="spellEnd"/>
+          </w:p>
+        </w:tc>
+        <w:tc>
+          <w:tcPr>
+            <w:tcW w:w="1768" w:type="dxa"/>
+          </w:tcPr>
+          <w:p>
+            <w:proofErr w:type="spellStart"/>
+            <w:r>
+              <w:t>Xử</w:t>
+            </w:r>
+            <w:proofErr w:type="spellEnd"/>
+            <w:r>
+              <w:t xml:space="preserve"> </w:t>
+            </w:r>
+            <w:proofErr w:type="spellStart"/>
+            <w:r>
+              <w:t>lý</w:t>
+            </w:r>
+            <w:proofErr w:type="spellEnd"/>
+            <w:r>
+              <w:t xml:space="preserve"> </w:t>
+            </w:r>
+            <w:proofErr w:type="spellStart"/>
+            <w:r>
+              <w:t>các</w:t>
+            </w:r>
+            <w:proofErr w:type="spellEnd"/>
+            <w:r>
+              <w:t xml:space="preserve"> </w:t>
+            </w:r>
+            <w:proofErr w:type="spellStart"/>
+            <w:r>
+              <w:t>phương</w:t>
+            </w:r>
+            <w:proofErr w:type="spellEnd"/>
+            <w:r>
+              <w:t xml:space="preserve"> </w:t>
+            </w:r>
+            <w:proofErr w:type="spellStart"/>
+            <w:r>
+              <w:t>thức</w:t>
+            </w:r>
+            <w:proofErr w:type="spellEnd"/>
+            <w:r>
+              <w:t xml:space="preserve"> </w:t>
+            </w:r>
+            <w:proofErr w:type="spellStart"/>
+            <w:r>
+              <w:t>phục</w:t>
+            </w:r>
+            <w:proofErr w:type="spellEnd"/>
+            <w:r>
+              <w:t xml:space="preserve"> </w:t>
+            </w:r>
+            <w:proofErr w:type="spellStart"/>
+            <w:r>
+              <w:t>vụ</w:t>
+            </w:r>
+            <w:proofErr w:type="spellEnd"/>
+            <w:r>
+              <w:t xml:space="preserve"> </w:t>
+            </w:r>
+            <w:proofErr w:type="spellStart"/>
+            <w:r>
+              <w:t>cho</w:t>
+            </w:r>
+            <w:proofErr w:type="spellEnd"/>
+            <w:r>
+              <w:t xml:space="preserve"> </w:t>
+            </w:r>
+            <w:proofErr w:type="spellStart"/>
+            <w:r>
+              <w:t>màn</w:t>
+            </w:r>
+            <w:proofErr w:type="spellEnd"/>
+            <w:r>
+              <w:t xml:space="preserve"> </w:t>
+            </w:r>
+            <w:proofErr w:type="spellStart"/>
+            <w:r>
+              <w:t>hình</w:t>
+            </w:r>
+            <w:proofErr w:type="spellEnd"/>
+            <w:r>
+              <w:t xml:space="preserve"> </w:t>
+            </w:r>
+            <w:proofErr w:type="spellStart"/>
+            <w:r>
+              <w:t>khách</w:t>
+            </w:r>
+            <w:proofErr w:type="spellEnd"/>
+            <w:r>
+              <w:t xml:space="preserve"> </w:t>
+            </w:r>
+            <w:proofErr w:type="spellStart"/>
+            <w:r>
+              <w:t>hàng</w:t>
+            </w:r>
+            <w:proofErr w:type="spellEnd"/>
+          </w:p>
+        </w:tc>
+        <w:tc>
+          <w:tcPr>
+            <w:tcW w:w="1762" w:type="dxa"/>
+          </w:tcPr>
+          <w:p>
+            <w:pPr>
+              <w:rPr>
+                <w:lang w:val="vi-VN"/>
+              </w:rPr>
+            </w:pPr>
+          </w:p>
+        </w:tc>
+      </w:tr>
+      <w:tr>
+        <w:tc>
+          <w:tcPr>
+            <w:tcW w:w="1255" w:type="dxa"/>
+          </w:tcPr>
+          <w:p>
+            <w:pPr>
+              <w:pStyle w:val="ListParagraph"/>
+              <w:numPr>
+                <w:ilvl w:val="0"/>
+                <w:numId w:val="6"/>
+              </w:numPr>
+              <w:rPr>
+                <w:lang w:val="vi-VN"/>
+              </w:rPr>
+            </w:pPr>
+          </w:p>
+        </w:tc>
+        <w:tc>
+          <w:tcPr>
+            <w:tcW w:w="2445" w:type="dxa"/>
+          </w:tcPr>
+          <w:p>
+            <w:proofErr w:type="spellStart"/>
+            <w:r>
+              <w:t>Nhanvien</w:t>
+            </w:r>
+            <w:proofErr w:type="spellEnd"/>
+          </w:p>
+        </w:tc>
+        <w:tc>
+          <w:tcPr>
+            <w:tcW w:w="1780" w:type="dxa"/>
+          </w:tcPr>
+          <w:p>
+            <w:proofErr w:type="spellStart"/>
+            <w:r>
+              <w:t>NhanVien</w:t>
+            </w:r>
+            <w:proofErr w:type="spellEnd"/>
+          </w:p>
+        </w:tc>
+        <w:tc>
+          <w:tcPr>
+            <w:tcW w:w="1768" w:type="dxa"/>
+          </w:tcPr>
+          <w:p>
+            <w:proofErr w:type="spellStart"/>
+            <w:r>
+              <w:t>Xử</w:t>
+            </w:r>
+            <w:proofErr w:type="spellEnd"/>
+            <w:r>
+              <w:t xml:space="preserve"> </w:t>
+            </w:r>
+            <w:proofErr w:type="spellStart"/>
+            <w:r>
+              <w:t>lý</w:t>
+            </w:r>
+            <w:proofErr w:type="spellEnd"/>
+            <w:r>
+              <w:t xml:space="preserve"> </w:t>
+            </w:r>
+            <w:proofErr w:type="spellStart"/>
+            <w:r>
+              <w:t>các</w:t>
+            </w:r>
+            <w:proofErr w:type="spellEnd"/>
+            <w:r>
+              <w:t xml:space="preserve"> </w:t>
+            </w:r>
+            <w:proofErr w:type="spellStart"/>
+            <w:r>
+              <w:t>phương</w:t>
+            </w:r>
+            <w:proofErr w:type="spellEnd"/>
+            <w:r>
+              <w:t xml:space="preserve"> </w:t>
+            </w:r>
+            <w:proofErr w:type="spellStart"/>
+            <w:r>
+              <w:t>thức</w:t>
+            </w:r>
+            <w:proofErr w:type="spellEnd"/>
+            <w:r>
+              <w:t xml:space="preserve"> </w:t>
+            </w:r>
+            <w:proofErr w:type="spellStart"/>
+            <w:r>
+              <w:t>phục</w:t>
+            </w:r>
+            <w:proofErr w:type="spellEnd"/>
+            <w:r>
+              <w:t xml:space="preserve"> </w:t>
+            </w:r>
+            <w:proofErr w:type="spellStart"/>
+            <w:r>
+              <w:t>vụ</w:t>
+            </w:r>
+            <w:proofErr w:type="spellEnd"/>
+            <w:r>
+              <w:t xml:space="preserve"> </w:t>
+            </w:r>
+            <w:proofErr w:type="spellStart"/>
+            <w:r>
+              <w:t>cho</w:t>
+            </w:r>
+            <w:proofErr w:type="spellEnd"/>
+            <w:r>
+              <w:t xml:space="preserve"> </w:t>
+            </w:r>
+            <w:proofErr w:type="spellStart"/>
+            <w:r>
+              <w:t>màn</w:t>
+            </w:r>
+            <w:proofErr w:type="spellEnd"/>
+            <w:r>
+              <w:t xml:space="preserve"> </w:t>
+            </w:r>
+            <w:proofErr w:type="spellStart"/>
+            <w:r>
+              <w:t>hình</w:t>
+            </w:r>
+            <w:proofErr w:type="spellEnd"/>
+            <w:r>
+              <w:t xml:space="preserve"> </w:t>
+            </w:r>
+            <w:proofErr w:type="spellStart"/>
+            <w:r>
+              <w:t>nhân</w:t>
+            </w:r>
+            <w:proofErr w:type="spellEnd"/>
+            <w:r>
+              <w:t xml:space="preserve"> </w:t>
+            </w:r>
+            <w:proofErr w:type="spellStart"/>
+            <w:r>
+              <w:t>viên</w:t>
+            </w:r>
+            <w:proofErr w:type="spellEnd"/>
+          </w:p>
+        </w:tc>
+        <w:tc>
+          <w:tcPr>
+            <w:tcW w:w="1762" w:type="dxa"/>
+          </w:tcPr>
+          <w:p>
+            <w:pPr>
+              <w:rPr>
+                <w:lang w:val="vi-VN"/>
+              </w:rPr>
+            </w:pPr>
+          </w:p>
+        </w:tc>
+      </w:tr>
+      <w:tr>
+        <w:tc>
+          <w:tcPr>
+            <w:tcW w:w="1255" w:type="dxa"/>
+          </w:tcPr>
+          <w:p>
+            <w:pPr>
+              <w:pStyle w:val="ListParagraph"/>
+              <w:numPr>
+                <w:ilvl w:val="0"/>
+                <w:numId w:val="6"/>
+              </w:numPr>
+              <w:rPr>
+                <w:lang w:val="vi-VN"/>
+              </w:rPr>
+            </w:pPr>
+          </w:p>
+        </w:tc>
+        <w:tc>
+          <w:tcPr>
+            <w:tcW w:w="2445" w:type="dxa"/>
+          </w:tcPr>
+          <w:p>
+            <w:proofErr w:type="spellStart"/>
+            <w:r>
+              <w:t>Sanpham</w:t>
+            </w:r>
+            <w:proofErr w:type="spellEnd"/>
+          </w:p>
+        </w:tc>
+        <w:tc>
+          <w:tcPr>
+            <w:tcW w:w="1780" w:type="dxa"/>
+          </w:tcPr>
+          <w:p>
+            <w:proofErr w:type="spellStart"/>
+            <w:r>
+              <w:t>SanPham</w:t>
+            </w:r>
+            <w:proofErr w:type="spellEnd"/>
+          </w:p>
+        </w:tc>
+        <w:tc>
+          <w:tcPr>
+            <w:tcW w:w="1768" w:type="dxa"/>
+          </w:tcPr>
+          <w:p>
+            <w:proofErr w:type="spellStart"/>
+            <w:r>
+              <w:t>Xử</w:t>
+            </w:r>
+            <w:proofErr w:type="spellEnd"/>
+            <w:r>
+              <w:t xml:space="preserve"> </w:t>
+            </w:r>
+            <w:proofErr w:type="spellStart"/>
+            <w:r>
+              <w:t>lý</w:t>
+            </w:r>
+            <w:proofErr w:type="spellEnd"/>
+            <w:r>
+              <w:t xml:space="preserve"> </w:t>
+            </w:r>
+            <w:proofErr w:type="spellStart"/>
+            <w:r>
+              <w:t>các</w:t>
+            </w:r>
+            <w:proofErr w:type="spellEnd"/>
+            <w:r>
+              <w:t xml:space="preserve"> </w:t>
+            </w:r>
+            <w:proofErr w:type="spellStart"/>
+            <w:r>
+              <w:t>phương</w:t>
+            </w:r>
+            <w:proofErr w:type="spellEnd"/>
+            <w:r>
+              <w:t xml:space="preserve"> </w:t>
+            </w:r>
+            <w:proofErr w:type="spellStart"/>
+            <w:r>
+              <w:t>thức</w:t>
+            </w:r>
+            <w:proofErr w:type="spellEnd"/>
+            <w:r>
+              <w:t xml:space="preserve"> </w:t>
+            </w:r>
+            <w:proofErr w:type="spellStart"/>
+            <w:r>
+              <w:t>phục</w:t>
+            </w:r>
+            <w:proofErr w:type="spellEnd"/>
+            <w:r>
+              <w:t xml:space="preserve"> </w:t>
+            </w:r>
+            <w:proofErr w:type="spellStart"/>
+            <w:r>
+              <w:t>vụ</w:t>
+            </w:r>
+            <w:proofErr w:type="spellEnd"/>
+            <w:r>
+              <w:t xml:space="preserve"> </w:t>
+            </w:r>
+            <w:proofErr w:type="spellStart"/>
+            <w:r>
+              <w:t>cho</w:t>
+            </w:r>
+            <w:proofErr w:type="spellEnd"/>
+            <w:r>
+              <w:t xml:space="preserve"> </w:t>
+            </w:r>
+            <w:proofErr w:type="spellStart"/>
+            <w:r>
+              <w:t>màn</w:t>
+            </w:r>
+            <w:proofErr w:type="spellEnd"/>
+            <w:r>
+              <w:t xml:space="preserve"> </w:t>
+            </w:r>
+            <w:proofErr w:type="spellStart"/>
+            <w:r>
+              <w:t>hình</w:t>
+            </w:r>
+            <w:proofErr w:type="spellEnd"/>
+            <w:r>
+              <w:t xml:space="preserve"> </w:t>
+            </w:r>
+            <w:proofErr w:type="spellStart"/>
+            <w:r>
+              <w:t>sản</w:t>
+            </w:r>
+            <w:proofErr w:type="spellEnd"/>
+            <w:r>
+              <w:t xml:space="preserve"> </w:t>
+            </w:r>
+            <w:proofErr w:type="spellStart"/>
+            <w:r>
+              <w:t>phẩm</w:t>
+            </w:r>
+            <w:proofErr w:type="spellEnd"/>
+          </w:p>
+        </w:tc>
+        <w:tc>
+          <w:tcPr>
+            <w:tcW w:w="1762" w:type="dxa"/>
+          </w:tcPr>
+          <w:p>
+            <w:pPr>
+              <w:rPr>
+                <w:lang w:val="vi-VN"/>
+              </w:rPr>
+            </w:pPr>
+          </w:p>
+        </w:tc>
+      </w:tr>
+      <w:tr>
+        <w:tc>
+          <w:tcPr>
+            <w:tcW w:w="1255" w:type="dxa"/>
+          </w:tcPr>
+          <w:p>
+            <w:pPr>
+              <w:pStyle w:val="ListParagraph"/>
+              <w:numPr>
+                <w:ilvl w:val="0"/>
+                <w:numId w:val="6"/>
+              </w:numPr>
+              <w:rPr>
+                <w:lang w:val="vi-VN"/>
+              </w:rPr>
+            </w:pPr>
+          </w:p>
+        </w:tc>
+        <w:tc>
+          <w:tcPr>
+            <w:tcW w:w="2445" w:type="dxa"/>
+          </w:tcPr>
+          <w:p>
+            <w:proofErr w:type="spellStart"/>
+            <w:r>
+              <w:t>Hoadon</w:t>
+            </w:r>
+            <w:proofErr w:type="spellEnd"/>
+          </w:p>
+        </w:tc>
+        <w:tc>
+          <w:tcPr>
+            <w:tcW w:w="1780" w:type="dxa"/>
+          </w:tcPr>
+          <w:p>
+            <w:proofErr w:type="spellStart"/>
+            <w:r>
+              <w:t>HoaDon</w:t>
+            </w:r>
+            <w:proofErr w:type="spellEnd"/>
+          </w:p>
+        </w:tc>
+        <w:tc>
+          <w:tcPr>
+            <w:tcW w:w="1768" w:type="dxa"/>
+          </w:tcPr>
+          <w:p>
+            <w:proofErr w:type="spellStart"/>
+            <w:r>
+              <w:t>Xử</w:t>
+            </w:r>
+            <w:proofErr w:type="spellEnd"/>
+            <w:r>
+              <w:t xml:space="preserve"> </w:t>
+            </w:r>
+            <w:proofErr w:type="spellStart"/>
+            <w:r>
+              <w:t>lý</w:t>
+            </w:r>
+            <w:proofErr w:type="spellEnd"/>
+            <w:r>
+              <w:t xml:space="preserve"> </w:t>
+            </w:r>
+            <w:proofErr w:type="spellStart"/>
+            <w:r>
+              <w:t>các</w:t>
+            </w:r>
+            <w:proofErr w:type="spellEnd"/>
+            <w:r>
+              <w:t xml:space="preserve"> </w:t>
+            </w:r>
+            <w:proofErr w:type="spellStart"/>
+            <w:r>
+              <w:t>phương</w:t>
+            </w:r>
+            <w:proofErr w:type="spellEnd"/>
+            <w:r>
+              <w:t xml:space="preserve"> </w:t>
+            </w:r>
+            <w:proofErr w:type="spellStart"/>
+            <w:r>
+              <w:t>thức</w:t>
+            </w:r>
+            <w:proofErr w:type="spellEnd"/>
+            <w:r>
+              <w:t xml:space="preserve"> </w:t>
+            </w:r>
+            <w:proofErr w:type="spellStart"/>
+            <w:r>
+              <w:t>phục</w:t>
+            </w:r>
+            <w:proofErr w:type="spellEnd"/>
+            <w:r>
+              <w:t xml:space="preserve"> </w:t>
+            </w:r>
+            <w:proofErr w:type="spellStart"/>
+            <w:r>
+              <w:t>vụ</w:t>
+            </w:r>
+            <w:proofErr w:type="spellEnd"/>
+            <w:r>
+              <w:t xml:space="preserve"> </w:t>
+            </w:r>
+            <w:proofErr w:type="spellStart"/>
+            <w:r>
+              <w:t>cho</w:t>
+            </w:r>
+            <w:proofErr w:type="spellEnd"/>
+            <w:r>
+              <w:t xml:space="preserve"> </w:t>
+            </w:r>
+            <w:proofErr w:type="spellStart"/>
+            <w:r>
+              <w:lastRenderedPageBreak/>
+              <w:t>màn</w:t>
+            </w:r>
+            <w:proofErr w:type="spellEnd"/>
+            <w:r>
+              <w:t xml:space="preserve"> </w:t>
+            </w:r>
+            <w:proofErr w:type="spellStart"/>
+            <w:r>
+              <w:t>hình</w:t>
+            </w:r>
+            <w:proofErr w:type="spellEnd"/>
+            <w:r>
+              <w:t xml:space="preserve"> </w:t>
+            </w:r>
+            <w:proofErr w:type="spellStart"/>
+            <w:r>
+              <w:t>hóa</w:t>
+            </w:r>
+            <w:proofErr w:type="spellEnd"/>
+            <w:r>
+              <w:t xml:space="preserve"> </w:t>
+            </w:r>
+            <w:proofErr w:type="spellStart"/>
+            <w:r>
+              <w:t>đơn</w:t>
+            </w:r>
+            <w:proofErr w:type="spellEnd"/>
+          </w:p>
+        </w:tc>
+        <w:tc>
+          <w:tcPr>
+            <w:tcW w:w="1762" w:type="dxa"/>
+          </w:tcPr>
+          <w:p>
+            <w:pPr>
+              <w:rPr>
+                <w:lang w:val="vi-VN"/>
+              </w:rPr>
+            </w:pPr>
+          </w:p>
+        </w:tc>
+      </w:tr>
+      <w:tr>
+        <w:tc>
+          <w:tcPr>
+            <w:tcW w:w="1255" w:type="dxa"/>
+          </w:tcPr>
+          <w:p>
+            <w:pPr>
+              <w:pStyle w:val="ListParagraph"/>
+              <w:numPr>
+                <w:ilvl w:val="0"/>
+                <w:numId w:val="6"/>
+              </w:numPr>
+            </w:pPr>
+          </w:p>
+        </w:tc>
+        <w:tc>
+          <w:tcPr>
+            <w:tcW w:w="2445" w:type="dxa"/>
+          </w:tcPr>
+          <w:p>
+            <w:r>
+              <w:t>NCC</w:t>
+            </w:r>
+          </w:p>
+        </w:tc>
+        <w:tc>
+          <w:tcPr>
+            <w:tcW w:w="1780" w:type="dxa"/>
+          </w:tcPr>
+          <w:p>
+            <w:proofErr w:type="spellStart"/>
+            <w:r>
+              <w:t>NhaCungCap</w:t>
+            </w:r>
+            <w:proofErr w:type="spellEnd"/>
+          </w:p>
+        </w:tc>
+        <w:tc>
+          <w:tcPr>
+            <w:tcW w:w="1768" w:type="dxa"/>
+          </w:tcPr>
+          <w:p>
+            <w:proofErr w:type="spellStart"/>
+            <w:r>
+              <w:t>Xử</w:t>
+            </w:r>
+            <w:proofErr w:type="spellEnd"/>
+            <w:r>
+              <w:t xml:space="preserve"> </w:t>
+            </w:r>
+            <w:proofErr w:type="spellStart"/>
+            <w:r>
+              <w:t>lý</w:t>
+            </w:r>
+            <w:proofErr w:type="spellEnd"/>
+            <w:r>
+              <w:t xml:space="preserve"> </w:t>
+            </w:r>
+            <w:proofErr w:type="spellStart"/>
+            <w:r>
+              <w:t>các</w:t>
+            </w:r>
+            <w:proofErr w:type="spellEnd"/>
+            <w:r>
+              <w:t xml:space="preserve"> </w:t>
+            </w:r>
+            <w:proofErr w:type="spellStart"/>
+            <w:r>
+              <w:t>phương</w:t>
+            </w:r>
+            <w:proofErr w:type="spellEnd"/>
+            <w:r>
+              <w:t xml:space="preserve"> </w:t>
+            </w:r>
+            <w:proofErr w:type="spellStart"/>
+            <w:r>
+              <w:t>thức</w:t>
+            </w:r>
+            <w:proofErr w:type="spellEnd"/>
+            <w:r>
+              <w:t xml:space="preserve"> </w:t>
+            </w:r>
+            <w:proofErr w:type="spellStart"/>
+            <w:r>
+              <w:t>phục</w:t>
+            </w:r>
+            <w:proofErr w:type="spellEnd"/>
+            <w:r>
+              <w:t xml:space="preserve"> </w:t>
+            </w:r>
+            <w:proofErr w:type="spellStart"/>
+            <w:r>
+              <w:t>vụ</w:t>
+            </w:r>
+            <w:proofErr w:type="spellEnd"/>
+            <w:r>
+              <w:t xml:space="preserve"> </w:t>
+            </w:r>
+            <w:proofErr w:type="spellStart"/>
+            <w:r>
+              <w:t>cho</w:t>
+            </w:r>
+            <w:proofErr w:type="spellEnd"/>
+            <w:r>
+              <w:t xml:space="preserve"> </w:t>
+            </w:r>
+            <w:proofErr w:type="spellStart"/>
+            <w:r>
+              <w:t>màn</w:t>
+            </w:r>
+            <w:proofErr w:type="spellEnd"/>
+            <w:r>
+              <w:t xml:space="preserve"> </w:t>
+            </w:r>
+            <w:proofErr w:type="spellStart"/>
+            <w:r>
+              <w:t>hình</w:t>
+            </w:r>
+            <w:proofErr w:type="spellEnd"/>
+            <w:r>
+              <w:t xml:space="preserve"> </w:t>
+            </w:r>
+            <w:proofErr w:type="spellStart"/>
+            <w:r>
+              <w:t>nhà</w:t>
+            </w:r>
+            <w:proofErr w:type="spellEnd"/>
+            <w:r>
+              <w:t xml:space="preserve"> </w:t>
+            </w:r>
+            <w:proofErr w:type="spellStart"/>
+            <w:r>
+              <w:t>cung</w:t>
+            </w:r>
+            <w:proofErr w:type="spellEnd"/>
+            <w:r>
+              <w:t xml:space="preserve"> </w:t>
+            </w:r>
+            <w:proofErr w:type="spellStart"/>
+            <w:r>
+              <w:t>cấp</w:t>
+            </w:r>
+            <w:proofErr w:type="spellEnd"/>
+          </w:p>
+        </w:tc>
+        <w:tc>
+          <w:tcPr>
+            <w:tcW w:w="1762" w:type="dxa"/>
+          </w:tcPr>
+          <w:p>
+            <w:pPr>
+              <w:rPr>
+                <w:lang w:val="vi-VN"/>
+              </w:rPr>
+            </w:pPr>
+          </w:p>
+        </w:tc>
+      </w:tr>
+      <w:tr>
+        <w:tc>
+          <w:tcPr>
+            <w:tcW w:w="1255" w:type="dxa"/>
+          </w:tcPr>
+          <w:p>
+            <w:pPr>
+              <w:pStyle w:val="ListParagraph"/>
+              <w:numPr>
+                <w:ilvl w:val="0"/>
+                <w:numId w:val="6"/>
+              </w:numPr>
+            </w:pPr>
+          </w:p>
+        </w:tc>
+        <w:tc>
+          <w:tcPr>
+            <w:tcW w:w="2445" w:type="dxa"/>
+          </w:tcPr>
+          <w:p>
+            <w:proofErr w:type="spellStart"/>
+            <w:r>
+              <w:t>DonNhapHang</w:t>
+            </w:r>
+            <w:proofErr w:type="spellEnd"/>
+          </w:p>
+        </w:tc>
+        <w:tc>
+          <w:tcPr>
+            <w:tcW w:w="1780" w:type="dxa"/>
+          </w:tcPr>
+          <w:p>
+            <w:proofErr w:type="spellStart"/>
+            <w:r>
+              <w:t>NhapHang</w:t>
+            </w:r>
+            <w:proofErr w:type="spellEnd"/>
+          </w:p>
+        </w:tc>
+        <w:tc>
+          <w:tcPr>
+            <w:tcW w:w="1768" w:type="dxa"/>
+          </w:tcPr>
+          <w:p>
+            <w:proofErr w:type="spellStart"/>
+            <w:r>
+              <w:t>Xử</w:t>
+            </w:r>
+            <w:proofErr w:type="spellEnd"/>
+            <w:r>
+              <w:t xml:space="preserve"> </w:t>
+            </w:r>
+            <w:proofErr w:type="spellStart"/>
+            <w:r>
+              <w:t>lý</w:t>
+            </w:r>
+            <w:proofErr w:type="spellEnd"/>
+            <w:r>
+              <w:t xml:space="preserve"> </w:t>
+            </w:r>
+            <w:proofErr w:type="spellStart"/>
+            <w:r>
+              <w:t>các</w:t>
+            </w:r>
+            <w:proofErr w:type="spellEnd"/>
+            <w:r>
+              <w:t xml:space="preserve"> </w:t>
+            </w:r>
+            <w:proofErr w:type="spellStart"/>
+            <w:r>
+              <w:t>phương</w:t>
+            </w:r>
+            <w:proofErr w:type="spellEnd"/>
+            <w:r>
+              <w:t xml:space="preserve"> </w:t>
+            </w:r>
+            <w:proofErr w:type="spellStart"/>
+            <w:r>
+              <w:t>thức</w:t>
+            </w:r>
+            <w:proofErr w:type="spellEnd"/>
+            <w:r>
+              <w:t xml:space="preserve"> </w:t>
+            </w:r>
+            <w:proofErr w:type="spellStart"/>
+            <w:r>
+              <w:t>phục</w:t>
+            </w:r>
+            <w:proofErr w:type="spellEnd"/>
+            <w:r>
+              <w:t xml:space="preserve"> </w:t>
+            </w:r>
+            <w:proofErr w:type="spellStart"/>
+            <w:r>
+              <w:t>vụ</w:t>
+            </w:r>
+            <w:proofErr w:type="spellEnd"/>
+            <w:r>
+              <w:t xml:space="preserve"> </w:t>
+            </w:r>
+            <w:proofErr w:type="spellStart"/>
+            <w:r>
+              <w:t>cho</w:t>
+            </w:r>
+            <w:proofErr w:type="spellEnd"/>
+            <w:r>
+              <w:t xml:space="preserve"> </w:t>
+            </w:r>
+            <w:proofErr w:type="spellStart"/>
+            <w:r>
+              <w:t>màn</w:t>
+            </w:r>
+            <w:proofErr w:type="spellEnd"/>
+            <w:r>
+              <w:t xml:space="preserve"> </w:t>
+            </w:r>
+            <w:proofErr w:type="spellStart"/>
+            <w:r>
+              <w:t>hình</w:t>
+            </w:r>
+            <w:proofErr w:type="spellEnd"/>
+            <w:r>
+              <w:t xml:space="preserve"> </w:t>
+            </w:r>
+            <w:proofErr w:type="spellStart"/>
+            <w:r>
+              <w:t>nhập</w:t>
+            </w:r>
+            <w:proofErr w:type="spellEnd"/>
+            <w:r>
+              <w:t xml:space="preserve"> </w:t>
+            </w:r>
+            <w:proofErr w:type="spellStart"/>
+            <w:r>
+              <w:t>hàng</w:t>
+            </w:r>
+            <w:proofErr w:type="spellEnd"/>
+          </w:p>
+        </w:tc>
+        <w:tc>
+          <w:tcPr>
+            <w:tcW w:w="1762" w:type="dxa"/>
+          </w:tcPr>
+          <w:p>
+            <w:pPr>
+              <w:rPr>
+                <w:lang w:val="vi-VN"/>
+              </w:rPr>
+            </w:pPr>
+          </w:p>
+        </w:tc>
+      </w:tr>
+      <w:tr>
+        <w:tc>
+          <w:tcPr>
+            <w:tcW w:w="1255" w:type="dxa"/>
+          </w:tcPr>
+          <w:p>
+            <w:pPr>
+              <w:pStyle w:val="ListParagraph"/>
+              <w:numPr>
+                <w:ilvl w:val="0"/>
+                <w:numId w:val="6"/>
+              </w:numPr>
+            </w:pPr>
+          </w:p>
+        </w:tc>
+        <w:tc>
+          <w:tcPr>
+            <w:tcW w:w="2445" w:type="dxa"/>
+          </w:tcPr>
+          <w:p>
+            <w:proofErr w:type="spellStart"/>
+            <w:r>
+              <w:t>DonDatHang</w:t>
+            </w:r>
+            <w:proofErr w:type="spellEnd"/>
+          </w:p>
+        </w:tc>
+        <w:tc>
+          <w:tcPr>
+            <w:tcW w:w="1780" w:type="dxa"/>
+          </w:tcPr>
+          <w:p>
+            <w:proofErr w:type="spellStart"/>
+            <w:r>
+              <w:t>DatHang</w:t>
+            </w:r>
+            <w:proofErr w:type="spellEnd"/>
+          </w:p>
+        </w:tc>
+        <w:tc>
+          <w:tcPr>
+            <w:tcW w:w="1768" w:type="dxa"/>
+          </w:tcPr>
+          <w:p>
+            <w:proofErr w:type="spellStart"/>
+            <w:r>
+              <w:t>Xử</w:t>
+            </w:r>
+            <w:proofErr w:type="spellEnd"/>
+            <w:r>
+              <w:t xml:space="preserve"> </w:t>
+            </w:r>
+            <w:proofErr w:type="spellStart"/>
+            <w:r>
+              <w:t>lý</w:t>
+            </w:r>
+            <w:proofErr w:type="spellEnd"/>
+            <w:r>
+              <w:t xml:space="preserve"> </w:t>
+            </w:r>
+            <w:proofErr w:type="spellStart"/>
+            <w:r>
+              <w:t>các</w:t>
+            </w:r>
+            <w:proofErr w:type="spellEnd"/>
+            <w:r>
+              <w:t xml:space="preserve"> </w:t>
+            </w:r>
+            <w:proofErr w:type="spellStart"/>
+            <w:r>
+              <w:t>phương</w:t>
+            </w:r>
+            <w:proofErr w:type="spellEnd"/>
+            <w:r>
+              <w:t xml:space="preserve"> </w:t>
+            </w:r>
+            <w:proofErr w:type="spellStart"/>
+            <w:r>
+              <w:t>thức</w:t>
+            </w:r>
+            <w:proofErr w:type="spellEnd"/>
+            <w:r>
+              <w:t xml:space="preserve"> </w:t>
+            </w:r>
+            <w:proofErr w:type="spellStart"/>
+            <w:r>
+              <w:t>phục</w:t>
+            </w:r>
+            <w:proofErr w:type="spellEnd"/>
+            <w:r>
+              <w:t xml:space="preserve"> </w:t>
+            </w:r>
+            <w:proofErr w:type="spellStart"/>
+            <w:r>
+              <w:t>vụ</w:t>
+            </w:r>
+            <w:proofErr w:type="spellEnd"/>
+            <w:r>
+              <w:t xml:space="preserve"> </w:t>
+            </w:r>
+            <w:proofErr w:type="spellStart"/>
+            <w:r>
+              <w:t>cho</w:t>
+            </w:r>
+            <w:proofErr w:type="spellEnd"/>
+            <w:r>
+              <w:t xml:space="preserve"> </w:t>
+            </w:r>
+            <w:proofErr w:type="spellStart"/>
+            <w:r>
+              <w:t>màn</w:t>
+            </w:r>
+            <w:proofErr w:type="spellEnd"/>
+            <w:r>
+              <w:t xml:space="preserve"> </w:t>
+            </w:r>
+            <w:proofErr w:type="spellStart"/>
+            <w:r>
+              <w:t>hình</w:t>
+            </w:r>
+            <w:proofErr w:type="spellEnd"/>
+            <w:r>
+              <w:t xml:space="preserve"> </w:t>
+            </w:r>
+            <w:proofErr w:type="spellStart"/>
+            <w:r>
+              <w:t>đặt</w:t>
+            </w:r>
+            <w:proofErr w:type="spellEnd"/>
+            <w:r>
+              <w:t xml:space="preserve"> </w:t>
+            </w:r>
+            <w:proofErr w:type="spellStart"/>
+            <w:r>
+              <w:t>hàng</w:t>
+            </w:r>
+            <w:proofErr w:type="spellEnd"/>
+          </w:p>
+        </w:tc>
+        <w:tc>
+          <w:tcPr>
+            <w:tcW w:w="1762" w:type="dxa"/>
+          </w:tcPr>
+          <w:p>
+            <w:pPr>
+              <w:rPr>
+                <w:lang w:val="vi-VN"/>
+              </w:rPr>
+            </w:pPr>
+          </w:p>
+        </w:tc>
+      </w:tr>
+      <w:tr>
+        <w:tc>
+          <w:tcPr>
+            <w:tcW w:w="1255" w:type="dxa"/>
+          </w:tcPr>
+          <w:p>
+            <w:pPr>
+              <w:pStyle w:val="ListParagraph"/>
+              <w:numPr>
+                <w:ilvl w:val="0"/>
+                <w:numId w:val="6"/>
+              </w:numPr>
+            </w:pPr>
+          </w:p>
+        </w:tc>
+        <w:tc>
+          <w:tcPr>
+            <w:tcW w:w="2445" w:type="dxa"/>
+          </w:tcPr>
+          <w:p>
+            <w:proofErr w:type="spellStart"/>
+            <w:r>
+              <w:t>Calam</w:t>
+            </w:r>
+            <w:proofErr w:type="spellEnd"/>
+          </w:p>
+        </w:tc>
+        <w:tc>
+          <w:tcPr>
+            <w:tcW w:w="1780" w:type="dxa"/>
+          </w:tcPr>
+          <w:p>
+            <w:proofErr w:type="spellStart"/>
+            <w:r>
+              <w:t>CaLam</w:t>
+            </w:r>
+            <w:proofErr w:type="spellEnd"/>
+          </w:p>
+        </w:tc>
+        <w:tc>
+          <w:tcPr>
+            <w:tcW w:w="1768" w:type="dxa"/>
+          </w:tcPr>
+          <w:p>
+            <w:proofErr w:type="spellStart"/>
+            <w:r>
+              <w:t>Xử</w:t>
+            </w:r>
+            <w:proofErr w:type="spellEnd"/>
+            <w:r>
+              <w:t xml:space="preserve"> </w:t>
+            </w:r>
+            <w:proofErr w:type="spellStart"/>
+            <w:r>
+              <w:t>lý</w:t>
+            </w:r>
+            <w:proofErr w:type="spellEnd"/>
+            <w:r>
+              <w:t xml:space="preserve"> </w:t>
+            </w:r>
+            <w:proofErr w:type="spellStart"/>
+            <w:r>
+              <w:t>các</w:t>
+            </w:r>
+            <w:proofErr w:type="spellEnd"/>
+            <w:r>
+              <w:t xml:space="preserve"> </w:t>
+            </w:r>
+            <w:proofErr w:type="spellStart"/>
+            <w:r>
+              <w:t>phương</w:t>
+            </w:r>
+            <w:proofErr w:type="spellEnd"/>
+            <w:r>
+              <w:t xml:space="preserve"> </w:t>
+            </w:r>
+            <w:proofErr w:type="spellStart"/>
+            <w:r>
+              <w:t>thức</w:t>
+            </w:r>
+            <w:proofErr w:type="spellEnd"/>
+            <w:r>
+              <w:t xml:space="preserve"> </w:t>
+            </w:r>
+            <w:proofErr w:type="spellStart"/>
+            <w:r>
+              <w:t>phục</w:t>
+            </w:r>
+            <w:proofErr w:type="spellEnd"/>
+            <w:r>
+              <w:t xml:space="preserve"> </w:t>
+            </w:r>
+            <w:proofErr w:type="spellStart"/>
+            <w:r>
+              <w:t>vụ</w:t>
+            </w:r>
+            <w:proofErr w:type="spellEnd"/>
+            <w:r>
+              <w:t xml:space="preserve"> </w:t>
+            </w:r>
+            <w:proofErr w:type="spellStart"/>
+            <w:r>
+              <w:t>cho</w:t>
+            </w:r>
+            <w:proofErr w:type="spellEnd"/>
+            <w:r>
+              <w:t xml:space="preserve"> </w:t>
+            </w:r>
+            <w:proofErr w:type="spellStart"/>
+            <w:r>
+              <w:t>màn</w:t>
+            </w:r>
+            <w:proofErr w:type="spellEnd"/>
+            <w:r>
+              <w:t xml:space="preserve"> </w:t>
+            </w:r>
+            <w:proofErr w:type="spellStart"/>
+            <w:r>
+              <w:t>hình</w:t>
+            </w:r>
+            <w:proofErr w:type="spellEnd"/>
+            <w:r>
+              <w:t xml:space="preserve"> ca </w:t>
+            </w:r>
+            <w:proofErr w:type="spellStart"/>
+            <w:r>
+              <w:t>làm</w:t>
+            </w:r>
+            <w:proofErr w:type="spellEnd"/>
+          </w:p>
+        </w:tc>
+        <w:tc>
+          <w:tcPr>
+            <w:tcW w:w="1762" w:type="dxa"/>
+          </w:tcPr>
+          <w:p>
+            <w:pPr>
+              <w:rPr>
+                <w:lang w:val="vi-VN"/>
+              </w:rPr>
+            </w:pPr>
+          </w:p>
+        </w:tc>
+      </w:tr>
+      <w:tr>
+        <w:tc>
+          <w:tcPr>
+            <w:tcW w:w="1255" w:type="dxa"/>
+          </w:tcPr>
+          <w:p>
+            <w:pPr>
+              <w:pStyle w:val="ListParagraph"/>
+              <w:numPr>
+                <w:ilvl w:val="0"/>
+                <w:numId w:val="6"/>
+              </w:numPr>
+            </w:pPr>
+          </w:p>
+        </w:tc>
+        <w:tc>
+          <w:tcPr>
+            <w:tcW w:w="2445" w:type="dxa"/>
+          </w:tcPr>
+          <w:p>
+            <w:proofErr w:type="spellStart"/>
+            <w:r>
+              <w:t>Phieutra</w:t>
+            </w:r>
+            <w:proofErr w:type="spellEnd"/>
+          </w:p>
+        </w:tc>
+        <w:tc>
+          <w:tcPr>
+            <w:tcW w:w="1780" w:type="dxa"/>
+          </w:tcPr>
+          <w:p>
+            <w:proofErr w:type="spellStart"/>
+            <w:r>
+              <w:t>PhieuTra</w:t>
+            </w:r>
+            <w:proofErr w:type="spellEnd"/>
+          </w:p>
+        </w:tc>
+        <w:tc>
+          <w:tcPr>
+            <w:tcW w:w="1768" w:type="dxa"/>
+          </w:tcPr>
+          <w:p>
+            <w:proofErr w:type="spellStart"/>
+            <w:r>
+              <w:t>Xử</w:t>
+            </w:r>
+            <w:proofErr w:type="spellEnd"/>
+            <w:r>
+              <w:t xml:space="preserve"> </w:t>
+            </w:r>
+            <w:proofErr w:type="spellStart"/>
+            <w:r>
+              <w:t>lý</w:t>
+            </w:r>
+            <w:proofErr w:type="spellEnd"/>
+            <w:r>
+              <w:t xml:space="preserve"> </w:t>
+            </w:r>
+            <w:proofErr w:type="spellStart"/>
+            <w:r>
+              <w:t>các</w:t>
+            </w:r>
+            <w:proofErr w:type="spellEnd"/>
+            <w:r>
+              <w:t xml:space="preserve"> </w:t>
+            </w:r>
+            <w:proofErr w:type="spellStart"/>
+            <w:r>
+              <w:t>phương</w:t>
+            </w:r>
+            <w:proofErr w:type="spellEnd"/>
+            <w:r>
+              <w:t xml:space="preserve"> </w:t>
+            </w:r>
+            <w:proofErr w:type="spellStart"/>
+            <w:r>
+              <w:t>thức</w:t>
+            </w:r>
+            <w:proofErr w:type="spellEnd"/>
+            <w:r>
+              <w:t xml:space="preserve"> </w:t>
+            </w:r>
+            <w:proofErr w:type="spellStart"/>
+            <w:r>
+              <w:t>phục</w:t>
+            </w:r>
+            <w:proofErr w:type="spellEnd"/>
+            <w:r>
+              <w:t xml:space="preserve"> </w:t>
+            </w:r>
+            <w:proofErr w:type="spellStart"/>
+            <w:r>
+              <w:t>vụ</w:t>
+            </w:r>
+            <w:proofErr w:type="spellEnd"/>
+            <w:r>
+              <w:t xml:space="preserve"> </w:t>
+            </w:r>
+            <w:proofErr w:type="spellStart"/>
+            <w:r>
+              <w:t>cho</w:t>
+            </w:r>
+            <w:proofErr w:type="spellEnd"/>
+            <w:r>
+              <w:t xml:space="preserve"> </w:t>
+            </w:r>
+            <w:proofErr w:type="spellStart"/>
+            <w:r>
+              <w:t>màn</w:t>
+            </w:r>
+            <w:proofErr w:type="spellEnd"/>
+            <w:r>
+              <w:t xml:space="preserve"> </w:t>
+            </w:r>
+            <w:proofErr w:type="spellStart"/>
+            <w:r>
+              <w:t>hình</w:t>
+            </w:r>
+            <w:proofErr w:type="spellEnd"/>
+            <w:r>
+              <w:t xml:space="preserve"> </w:t>
+            </w:r>
+            <w:proofErr w:type="spellStart"/>
+            <w:r>
+              <w:t>Phiếu</w:t>
+            </w:r>
+            <w:proofErr w:type="spellEnd"/>
+            <w:r>
+              <w:t xml:space="preserve"> </w:t>
+            </w:r>
+            <w:proofErr w:type="spellStart"/>
+            <w:r>
+              <w:t>trả</w:t>
+            </w:r>
+            <w:proofErr w:type="spellEnd"/>
+          </w:p>
+        </w:tc>
+        <w:tc>
+          <w:tcPr>
+            <w:tcW w:w="1762" w:type="dxa"/>
+          </w:tcPr>
+          <w:p>
+            <w:pPr>
+              <w:rPr>
+                <w:lang w:val="vi-VN"/>
+              </w:rPr>
+            </w:pPr>
+          </w:p>
+        </w:tc>
+      </w:tr>
+      <w:tr>
+        <w:tc>
+          <w:tcPr>
+            <w:tcW w:w="1255" w:type="dxa"/>
+          </w:tcPr>
+          <w:p>
+            <w:pPr>
+              <w:pStyle w:val="ListParagraph"/>
+              <w:numPr>
+                <w:ilvl w:val="0"/>
+                <w:numId w:val="6"/>
+              </w:numPr>
+            </w:pPr>
+          </w:p>
+        </w:tc>
+        <w:tc>
+          <w:tcPr>
+            <w:tcW w:w="2445" w:type="dxa"/>
+          </w:tcPr>
+          <w:p>
+            <w:proofErr w:type="spellStart"/>
+            <w:r>
+              <w:t>Nocong</w:t>
+            </w:r>
+            <w:proofErr w:type="spellEnd"/>
+          </w:p>
+        </w:tc>
+        <w:tc>
+          <w:tcPr>
+            <w:tcW w:w="1780" w:type="dxa"/>
+          </w:tcPr>
+          <w:p>
+            <w:proofErr w:type="spellStart"/>
+            <w:r>
+              <w:t>NoCong</w:t>
+            </w:r>
+            <w:proofErr w:type="spellEnd"/>
+          </w:p>
+        </w:tc>
+        <w:tc>
+          <w:tcPr>
+            <w:tcW w:w="1768" w:type="dxa"/>
+          </w:tcPr>
+          <w:p>
+            <w:proofErr w:type="spellStart"/>
+            <w:r>
+              <w:t>Xử</w:t>
+            </w:r>
+            <w:proofErr w:type="spellEnd"/>
+            <w:r>
+              <w:t xml:space="preserve"> </w:t>
+            </w:r>
+            <w:proofErr w:type="spellStart"/>
+            <w:r>
+              <w:t>lý</w:t>
+            </w:r>
+            <w:proofErr w:type="spellEnd"/>
+            <w:r>
+              <w:t xml:space="preserve"> </w:t>
+            </w:r>
+            <w:proofErr w:type="spellStart"/>
+            <w:r>
+              <w:t>các</w:t>
+            </w:r>
+            <w:proofErr w:type="spellEnd"/>
+            <w:r>
+              <w:t xml:space="preserve"> </w:t>
+            </w:r>
+            <w:proofErr w:type="spellStart"/>
+            <w:r>
+              <w:t>phương</w:t>
+            </w:r>
+            <w:proofErr w:type="spellEnd"/>
+            <w:r>
+              <w:t xml:space="preserve"> </w:t>
+            </w:r>
+            <w:proofErr w:type="spellStart"/>
+            <w:r>
+              <w:t>thức</w:t>
+            </w:r>
+            <w:proofErr w:type="spellEnd"/>
+            <w:r>
+              <w:t xml:space="preserve"> </w:t>
+            </w:r>
+            <w:proofErr w:type="spellStart"/>
+            <w:r>
+              <w:t>phục</w:t>
+            </w:r>
+            <w:proofErr w:type="spellEnd"/>
+            <w:r>
+              <w:t xml:space="preserve"> </w:t>
+            </w:r>
+            <w:proofErr w:type="spellStart"/>
+            <w:r>
+              <w:t>vụ</w:t>
+            </w:r>
+            <w:proofErr w:type="spellEnd"/>
+            <w:r>
+              <w:t xml:space="preserve"> </w:t>
+            </w:r>
+            <w:proofErr w:type="spellStart"/>
+            <w:r>
+              <w:t>cho</w:t>
+            </w:r>
+            <w:proofErr w:type="spellEnd"/>
+            <w:r>
+              <w:t xml:space="preserve"> </w:t>
+            </w:r>
+            <w:proofErr w:type="spellStart"/>
+            <w:r>
+              <w:t>màn</w:t>
+            </w:r>
+            <w:proofErr w:type="spellEnd"/>
+            <w:r>
+              <w:t xml:space="preserve"> </w:t>
+            </w:r>
+            <w:proofErr w:type="spellStart"/>
+            <w:r>
+              <w:t>hình</w:t>
+            </w:r>
+            <w:proofErr w:type="spellEnd"/>
+            <w:r>
+              <w:t xml:space="preserve"> </w:t>
+            </w:r>
+            <w:proofErr w:type="spellStart"/>
+            <w:r>
+              <w:t>nợ</w:t>
+            </w:r>
+            <w:proofErr w:type="spellEnd"/>
+            <w:r>
+              <w:t xml:space="preserve"> </w:t>
+            </w:r>
+            <w:proofErr w:type="spellStart"/>
+            <w:r>
+              <w:t>công</w:t>
+            </w:r>
+            <w:proofErr w:type="spellEnd"/>
+          </w:p>
+        </w:tc>
+        <w:tc>
+          <w:tcPr>
+            <w:tcW w:w="1762" w:type="dxa"/>
+          </w:tcPr>
+          <w:p>
+            <w:pPr>
+              <w:rPr>
+                <w:lang w:val="vi-VN"/>
+              </w:rPr>
+            </w:pPr>
+          </w:p>
+        </w:tc>
+      </w:tr>
+      <w:tr>
+        <w:tc>
+          <w:tcPr>
+            <w:tcW w:w="1255" w:type="dxa"/>
+          </w:tcPr>
+          <w:p>
+            <w:pPr>
+              <w:pStyle w:val="ListParagraph"/>
+              <w:numPr>
+                <w:ilvl w:val="0"/>
+                <w:numId w:val="6"/>
+              </w:numPr>
+            </w:pPr>
+          </w:p>
+        </w:tc>
+        <w:tc>
+          <w:tcPr>
+            <w:tcW w:w="2445" w:type="dxa"/>
+          </w:tcPr>
+          <w:p>
+            <w:r>
+              <w:t>TKNV</w:t>
+            </w:r>
+          </w:p>
+        </w:tc>
+        <w:tc>
+          <w:tcPr>
+            <w:tcW w:w="1780" w:type="dxa"/>
+          </w:tcPr>
+          <w:p>
+            <w:proofErr w:type="spellStart"/>
+            <w:r>
+              <w:t>TaiKhoanNV</w:t>
+            </w:r>
+            <w:proofErr w:type="spellEnd"/>
+          </w:p>
+        </w:tc>
+        <w:tc>
+          <w:tcPr>
+            <w:tcW w:w="1768" w:type="dxa"/>
+          </w:tcPr>
+          <w:p>
+            <w:proofErr w:type="spellStart"/>
+            <w:r>
+              <w:t>Xử</w:t>
+            </w:r>
+            <w:proofErr w:type="spellEnd"/>
+            <w:r>
+              <w:t xml:space="preserve"> </w:t>
+            </w:r>
+            <w:proofErr w:type="spellStart"/>
+            <w:r>
+              <w:t>lý</w:t>
+            </w:r>
+            <w:proofErr w:type="spellEnd"/>
+            <w:r>
+              <w:t xml:space="preserve"> </w:t>
+            </w:r>
+            <w:proofErr w:type="spellStart"/>
+            <w:r>
+              <w:t>các</w:t>
+            </w:r>
+            <w:proofErr w:type="spellEnd"/>
+            <w:r>
+              <w:t xml:space="preserve"> </w:t>
+            </w:r>
+            <w:proofErr w:type="spellStart"/>
+            <w:r>
+              <w:t>phương</w:t>
+            </w:r>
+            <w:proofErr w:type="spellEnd"/>
+            <w:r>
+              <w:t xml:space="preserve"> </w:t>
+            </w:r>
+            <w:proofErr w:type="spellStart"/>
+            <w:r>
+              <w:t>thức</w:t>
+            </w:r>
+            <w:proofErr w:type="spellEnd"/>
+            <w:r>
+              <w:t xml:space="preserve"> </w:t>
+            </w:r>
+            <w:proofErr w:type="spellStart"/>
+            <w:r>
+              <w:t>phục</w:t>
+            </w:r>
+            <w:proofErr w:type="spellEnd"/>
+            <w:r>
+              <w:t xml:space="preserve"> </w:t>
+            </w:r>
+            <w:proofErr w:type="spellStart"/>
+            <w:r>
+              <w:t>vụ</w:t>
+            </w:r>
+            <w:proofErr w:type="spellEnd"/>
+            <w:r>
+              <w:t xml:space="preserve"> </w:t>
+            </w:r>
+            <w:proofErr w:type="spellStart"/>
+            <w:r>
+              <w:t>cho</w:t>
+            </w:r>
+            <w:proofErr w:type="spellEnd"/>
+            <w:r>
+              <w:t xml:space="preserve"> </w:t>
+            </w:r>
+            <w:proofErr w:type="spellStart"/>
+            <w:r>
+              <w:t>màn</w:t>
+            </w:r>
+            <w:proofErr w:type="spellEnd"/>
+            <w:r>
+              <w:t xml:space="preserve"> </w:t>
+            </w:r>
+            <w:proofErr w:type="spellStart"/>
+            <w:r>
+              <w:t>hình</w:t>
+            </w:r>
+            <w:proofErr w:type="spellEnd"/>
+            <w:r>
+              <w:t xml:space="preserve"> </w:t>
+            </w:r>
+            <w:proofErr w:type="spellStart"/>
+            <w:r>
+              <w:t>tài</w:t>
+            </w:r>
+            <w:proofErr w:type="spellEnd"/>
+            <w:r>
+              <w:t xml:space="preserve"> </w:t>
+            </w:r>
+            <w:proofErr w:type="spellStart"/>
+            <w:r>
+              <w:t>khoản</w:t>
+            </w:r>
+            <w:proofErr w:type="spellEnd"/>
+            <w:r>
+              <w:t xml:space="preserve"> </w:t>
+            </w:r>
+            <w:proofErr w:type="spellStart"/>
+            <w:r>
+              <w:t>nhân</w:t>
+            </w:r>
+            <w:proofErr w:type="spellEnd"/>
+            <w:r>
+              <w:t xml:space="preserve"> </w:t>
+            </w:r>
+            <w:proofErr w:type="spellStart"/>
+            <w:r>
+              <w:t>viên</w:t>
+            </w:r>
+            <w:proofErr w:type="spellEnd"/>
+          </w:p>
+        </w:tc>
+        <w:tc>
+          <w:tcPr>
+            <w:tcW w:w="1762" w:type="dxa"/>
+          </w:tcPr>
+          <w:p>
+            <w:pPr>
+              <w:rPr>
+                <w:lang w:val="vi-VN"/>
+              </w:rPr>
+            </w:pPr>
+          </w:p>
+        </w:tc>
+      </w:tr>
+    </w:tbl>
+    <w:p>
+      <w:pPr>
+        <w:rPr>
+          <w:b/>
+          <w:bCs/>
+          <w:sz w:val="40"/>
+          <w:szCs w:val="40"/>
+        </w:rPr>
+      </w:pPr>
+    </w:p>
+    <w:p>
+      <w:pPr>
+        <w:rPr>
+          <w:b/>
+          <w:bCs/>
+          <w:sz w:val="40"/>
+          <w:szCs w:val="40"/>
+        </w:rPr>
+      </w:pPr>
     </w:p>
     <w:p>
       <w:pPr>
@@ -6142,6 +8034,7 @@
           <w:sz w:val="40"/>
           <w:szCs w:val="40"/>
         </w:rPr>
+        <w:lastRenderedPageBreak/>
         <w:t>Danh</w:t>
       </w:r>
       <w:proofErr w:type="spellEnd"/>
@@ -6910,7 +8803,6 @@
               <w:rPr>
                 <w:lang w:val="vi-VN"/>
               </w:rPr>
-              <w:lastRenderedPageBreak/>
               <w:t>Diachi:String</w:t>
             </w:r>
           </w:p>
@@ -7755,6 +9647,7 @@
             <w:proofErr w:type="spellStart"/>
             <w:proofErr w:type="gramStart"/>
             <w:r>
+              <w:lastRenderedPageBreak/>
               <w:t>Hinhanh</w:t>
             </w:r>
             <w:proofErr w:type="spellEnd"/>
@@ -8986,6 +10879,7 @@
             <w:proofErr w:type="spellStart"/>
             <w:proofErr w:type="gramStart"/>
             <w:r>
+              <w:lastRenderedPageBreak/>
               <w:t>ThongkeCongnotheonam:double</w:t>
             </w:r>
             <w:proofErr w:type="spellEnd"/>
@@ -9006,6 +10900,7 @@
           <w:p>
             <w:proofErr w:type="spellStart"/>
             <w:r>
+              <w:lastRenderedPageBreak/>
               <w:t>ThongkeCongnotheongay</w:t>
             </w:r>
             <w:proofErr w:type="spellEnd"/>
@@ -12368,7 +14263,6 @@
                 <w:sz w:val="26"/>
                 <w:szCs w:val="26"/>
               </w:rPr>
-              <w:lastRenderedPageBreak/>
               <w:t>thoigian</w:t>
             </w:r>
             <w:proofErr w:type="spellEnd"/>
@@ -15087,7 +16981,6 @@
                 <w:sz w:val="26"/>
                 <w:szCs w:val="26"/>
               </w:rPr>
-              <w:lastRenderedPageBreak/>
               <w:t>thoigian</w:t>
             </w:r>
             <w:proofErr w:type="spellEnd"/>
@@ -17882,7 +19775,6 @@
                 <w:sz w:val="26"/>
                 <w:szCs w:val="26"/>
               </w:rPr>
-              <w:lastRenderedPageBreak/>
               <w:t>tongtien</w:t>
             </w:r>
             <w:proofErr w:type="spellEnd"/>
@@ -20418,6 +22310,95 @@
       </w:pPr>
     </w:lvl>
   </w:abstractNum>
+  <w:abstractNum w:abstractNumId="5" w15:restartNumberingAfterBreak="0">
+    <w:nsid w:val="7D904711"/>
+    <w:multiLevelType w:val="hybridMultilevel"/>
+    <w:tmpl w:val="356026D4"/>
+    <w:lvl w:ilvl="0" w:tplc="18EA2724">
+      <w:start w:val="1"/>
+      <w:numFmt w:val="decimal"/>
+      <w:lvlText w:val="%1"/>
+      <w:lvlJc w:val="left"/>
+      <w:pPr>
+        <w:ind w:left="720" w:hanging="360"/>
+      </w:pPr>
+      <w:rPr>
+        <w:rFonts w:hint="default"/>
+      </w:rPr>
+    </w:lvl>
+    <w:lvl w:ilvl="1" w:tplc="04090019" w:tentative="1">
+      <w:start w:val="1"/>
+      <w:numFmt w:val="lowerLetter"/>
+      <w:lvlText w:val="%2."/>
+      <w:lvlJc w:val="left"/>
+      <w:pPr>
+        <w:ind w:left="1440" w:hanging="360"/>
+      </w:pPr>
+    </w:lvl>
+    <w:lvl w:ilvl="2" w:tplc="0409001B" w:tentative="1">
+      <w:start w:val="1"/>
+      <w:numFmt w:val="lowerRoman"/>
+      <w:lvlText w:val="%3."/>
+      <w:lvlJc w:val="right"/>
+      <w:pPr>
+        <w:ind w:left="2160" w:hanging="180"/>
+      </w:pPr>
+    </w:lvl>
+    <w:lvl w:ilvl="3" w:tplc="0409000F" w:tentative="1">
+      <w:start w:val="1"/>
+      <w:numFmt w:val="decimal"/>
+      <w:lvlText w:val="%4."/>
+      <w:lvlJc w:val="left"/>
+      <w:pPr>
+        <w:ind w:left="2880" w:hanging="360"/>
+      </w:pPr>
+    </w:lvl>
+    <w:lvl w:ilvl="4" w:tplc="04090019" w:tentative="1">
+      <w:start w:val="1"/>
+      <w:numFmt w:val="lowerLetter"/>
+      <w:lvlText w:val="%5."/>
+      <w:lvlJc w:val="left"/>
+      <w:pPr>
+        <w:ind w:left="3600" w:hanging="360"/>
+      </w:pPr>
+    </w:lvl>
+    <w:lvl w:ilvl="5" w:tplc="0409001B" w:tentative="1">
+      <w:start w:val="1"/>
+      <w:numFmt w:val="lowerRoman"/>
+      <w:lvlText w:val="%6."/>
+      <w:lvlJc w:val="right"/>
+      <w:pPr>
+        <w:ind w:left="4320" w:hanging="180"/>
+      </w:pPr>
+    </w:lvl>
+    <w:lvl w:ilvl="6" w:tplc="0409000F" w:tentative="1">
+      <w:start w:val="1"/>
+      <w:numFmt w:val="decimal"/>
+      <w:lvlText w:val="%7."/>
+      <w:lvlJc w:val="left"/>
+      <w:pPr>
+        <w:ind w:left="5040" w:hanging="360"/>
+      </w:pPr>
+    </w:lvl>
+    <w:lvl w:ilvl="7" w:tplc="04090019" w:tentative="1">
+      <w:start w:val="1"/>
+      <w:numFmt w:val="lowerLetter"/>
+      <w:lvlText w:val="%8."/>
+      <w:lvlJc w:val="left"/>
+      <w:pPr>
+        <w:ind w:left="5760" w:hanging="360"/>
+      </w:pPr>
+    </w:lvl>
+    <w:lvl w:ilvl="8" w:tplc="0409001B" w:tentative="1">
+      <w:start w:val="1"/>
+      <w:numFmt w:val="lowerRoman"/>
+      <w:lvlText w:val="%9."/>
+      <w:lvlJc w:val="right"/>
+      <w:pPr>
+        <w:ind w:left="6480" w:hanging="180"/>
+      </w:pPr>
+    </w:lvl>
+  </w:abstractNum>
   <w:num w:numId="1">
     <w:abstractNumId w:val="2"/>
   </w:num>
@@ -20432,6 +22413,9 @@
   </w:num>
   <w:num w:numId="5">
     <w:abstractNumId w:val="4"/>
+  </w:num>
+  <w:num w:numId="6">
+    <w:abstractNumId w:val="5"/>
   </w:num>
 </w:numbering>
 </file>

</xml_diff>